<commit_message>
Casi terminado lo de conociendo pruebas
</commit_message>
<xml_diff>
--- a/Laboratorio 2/lab02.docx
+++ b/Laboratorio 2/lab02.docx
@@ -346,9 +346,16 @@
           <w:rStyle w:val="Strong"/>
           <w:b w:val="0"/>
         </w:rPr>
-        <w:t>siguiente:</w:t>
-      </w:r>
-      <w:proofErr w:type="spellEnd"/>
+        <w:t>siguiente</w:t>
+      </w:r>
+      <w:proofErr w:type="spellEnd"/>
+      <w:r>
+        <w:rPr>
+          <w:rStyle w:val="Strong"/>
+          <w:b w:val="0"/>
+        </w:rPr>
+        <w:t>:</w:t>
+      </w:r>
     </w:p>
     <w:p>
       <w:pPr>
@@ -3077,57 +3084,1596 @@
           <w:rStyle w:val="Strong"/>
           <w:b w:val="0"/>
         </w:rPr>
-        <w:t>secue</w:t>
+        <w:t>secuencial</w:t>
+      </w:r>
+      <w:proofErr w:type="spellEnd"/>
+      <w:r>
+        <w:rPr>
+          <w:rStyle w:val="Strong"/>
+          <w:b w:val="0"/>
+        </w:rPr>
+        <w:t xml:space="preserve"> </w:t>
+      </w:r>
+      <w:proofErr w:type="spellStart"/>
+      <w:r>
+        <w:rPr>
+          <w:rStyle w:val="Strong"/>
+          <w:b w:val="0"/>
+        </w:rPr>
+        <w:t>en</w:t>
+      </w:r>
+      <w:proofErr w:type="spellEnd"/>
+      <w:r>
+        <w:rPr>
+          <w:rStyle w:val="Strong"/>
+          <w:b w:val="0"/>
+        </w:rPr>
+        <w:t xml:space="preserve"> </w:t>
+      </w:r>
+      <w:proofErr w:type="spellStart"/>
+      <w:r>
+        <w:rPr>
+          <w:rStyle w:val="Strong"/>
+          <w:b w:val="0"/>
+        </w:rPr>
+        <w:t>memoria</w:t>
+      </w:r>
+      <w:proofErr w:type="spellEnd"/>
+      <w:r>
+        <w:rPr>
+          <w:rStyle w:val="Strong"/>
+          <w:b w:val="0"/>
+        </w:rPr>
+        <w:t>.</w:t>
+      </w:r>
+    </w:p>
+    <w:p>
+      <w:pPr>
+        <w:pStyle w:val="ListParagraph"/>
+        <w:jc w:val="both"/>
+        <w:rPr>
+          <w:rStyle w:val="Strong"/>
+          <w:b w:val="0"/>
+        </w:rPr>
+      </w:pPr>
+    </w:p>
+    <w:p>
+      <w:pPr>
+        <w:jc w:val="both"/>
+        <w:rPr>
+          <w:rStyle w:val="Strong"/>
+        </w:rPr>
+      </w:pPr>
+      <w:proofErr w:type="spellStart"/>
+      <w:r>
+        <w:rPr>
+          <w:rStyle w:val="Strong"/>
+        </w:rPr>
+        <w:t>Conociendo</w:t>
+      </w:r>
+      <w:proofErr w:type="spellEnd"/>
+      <w:r>
+        <w:rPr>
+          <w:rStyle w:val="Strong"/>
+        </w:rPr>
+        <w:t xml:space="preserve"> </w:t>
+      </w:r>
+      <w:proofErr w:type="spellStart"/>
+      <w:r>
+        <w:rPr>
+          <w:rStyle w:val="Strong"/>
+        </w:rPr>
+        <w:t>pruebas</w:t>
+      </w:r>
+      <w:proofErr w:type="spellEnd"/>
+      <w:r>
+        <w:rPr>
+          <w:rStyle w:val="Strong"/>
+        </w:rPr>
+        <w:t xml:space="preserve"> </w:t>
+      </w:r>
+      <w:proofErr w:type="spellStart"/>
+      <w:r>
+        <w:rPr>
+          <w:rStyle w:val="Strong"/>
+        </w:rPr>
+        <w:t>en</w:t>
+      </w:r>
+      <w:proofErr w:type="spellEnd"/>
+      <w:r>
+        <w:rPr>
+          <w:rStyle w:val="Strong"/>
+        </w:rPr>
+        <w:t xml:space="preserve"> </w:t>
+      </w:r>
+      <w:proofErr w:type="spellStart"/>
+      <w:r>
+        <w:rPr>
+          <w:rStyle w:val="Strong"/>
+        </w:rPr>
+        <w:t>BlueJ</w:t>
+      </w:r>
+      <w:proofErr w:type="spellEnd"/>
+    </w:p>
+    <w:p>
+      <w:pPr>
+        <w:pStyle w:val="ListParagraph"/>
+        <w:numPr>
+          <w:ilvl w:val="0"/>
+          <w:numId w:val="5"/>
+        </w:numPr>
+        <w:jc w:val="both"/>
+        <w:rPr>
+          <w:rStyle w:val="Strong"/>
+          <w:b w:val="0"/>
+          <w:u w:val="single"/>
+        </w:rPr>
+      </w:pPr>
+      <w:r>
+        <w:rPr>
+          <w:rStyle w:val="Strong"/>
+          <w:b w:val="0"/>
+        </w:rPr>
+        <w:t xml:space="preserve"> </w:t>
+      </w:r>
+      <w:r>
+        <w:rPr>
+          <w:rStyle w:val="Strong"/>
+          <w:b w:val="0"/>
+          <w:u w:val="single"/>
+        </w:rPr>
+        <w:t>¿</w:t>
+      </w:r>
+      <w:proofErr w:type="spellStart"/>
+      <w:r>
+        <w:rPr>
+          <w:rStyle w:val="Strong"/>
+          <w:b w:val="0"/>
+          <w:u w:val="single"/>
+        </w:rPr>
+        <w:t>Cuales</w:t>
+      </w:r>
+      <w:proofErr w:type="spellEnd"/>
+      <w:r>
+        <w:rPr>
+          <w:rStyle w:val="Strong"/>
+          <w:b w:val="0"/>
+          <w:u w:val="single"/>
+        </w:rPr>
+        <w:t xml:space="preserve"> </w:t>
+      </w:r>
+      <w:proofErr w:type="spellStart"/>
+      <w:r>
+        <w:rPr>
+          <w:rStyle w:val="Strong"/>
+          <w:b w:val="0"/>
+          <w:u w:val="single"/>
+        </w:rPr>
+        <w:t>etiquetas</w:t>
+      </w:r>
+      <w:proofErr w:type="spellEnd"/>
+      <w:r>
+        <w:rPr>
+          <w:rStyle w:val="Strong"/>
+          <w:b w:val="0"/>
+          <w:u w:val="single"/>
+        </w:rPr>
+        <w:t xml:space="preserve"> </w:t>
+      </w:r>
+      <w:proofErr w:type="spellStart"/>
+      <w:r>
+        <w:rPr>
+          <w:rStyle w:val="Strong"/>
+          <w:b w:val="0"/>
+          <w:u w:val="single"/>
+        </w:rPr>
+        <w:t>tiene</w:t>
+      </w:r>
+      <w:proofErr w:type="spellEnd"/>
+      <w:r>
+        <w:rPr>
+          <w:rStyle w:val="Strong"/>
+          <w:b w:val="0"/>
+          <w:u w:val="single"/>
+        </w:rPr>
+        <w:t>?</w:t>
+      </w:r>
+    </w:p>
+    <w:p>
+      <w:pPr>
+        <w:pStyle w:val="ListParagraph"/>
+        <w:jc w:val="both"/>
+        <w:rPr>
+          <w:rStyle w:val="Strong"/>
+          <w:b w:val="0"/>
+        </w:rPr>
+      </w:pPr>
+      <w:proofErr w:type="spellStart"/>
+      <w:r>
+        <w:rPr>
+          <w:rStyle w:val="Strong"/>
+          <w:b w:val="0"/>
+        </w:rPr>
+        <w:t>Únicamente</w:t>
+      </w:r>
+      <w:proofErr w:type="spellEnd"/>
+      <w:r>
+        <w:rPr>
+          <w:rStyle w:val="Strong"/>
+          <w:b w:val="0"/>
+        </w:rPr>
+        <w:t xml:space="preserve"> se </w:t>
+      </w:r>
+      <w:proofErr w:type="spellStart"/>
+      <w:r>
+        <w:rPr>
+          <w:rStyle w:val="Strong"/>
+          <w:b w:val="0"/>
+        </w:rPr>
+        <w:t>encontró</w:t>
+      </w:r>
+      <w:proofErr w:type="spellEnd"/>
+      <w:r>
+        <w:rPr>
+          <w:rStyle w:val="Strong"/>
+          <w:b w:val="0"/>
+        </w:rPr>
+        <w:t xml:space="preserve"> la </w:t>
+      </w:r>
+      <w:proofErr w:type="spellStart"/>
+      <w:r>
+        <w:rPr>
+          <w:rStyle w:val="Strong"/>
+          <w:b w:val="0"/>
+        </w:rPr>
+        <w:t>etiqueta</w:t>
+      </w:r>
+      <w:proofErr w:type="spellEnd"/>
+      <w:r>
+        <w:rPr>
+          <w:rStyle w:val="Strong"/>
+          <w:b w:val="0"/>
+        </w:rPr>
+        <w:t xml:space="preserve"> @test.</w:t>
+      </w:r>
+    </w:p>
+    <w:p>
+      <w:pPr>
+        <w:pStyle w:val="ListParagraph"/>
+        <w:jc w:val="both"/>
+        <w:rPr>
+          <w:rStyle w:val="Strong"/>
+          <w:b w:val="0"/>
+        </w:rPr>
+      </w:pPr>
+    </w:p>
+    <w:p>
+      <w:pPr>
+        <w:pStyle w:val="ListParagraph"/>
+        <w:jc w:val="both"/>
+        <w:rPr>
+          <w:rStyle w:val="Strong"/>
+          <w:b w:val="0"/>
+          <w:u w:val="single"/>
+        </w:rPr>
+      </w:pPr>
+      <w:r>
+        <w:rPr>
+          <w:rStyle w:val="Strong"/>
+          <w:b w:val="0"/>
+          <w:u w:val="single"/>
+        </w:rPr>
+        <w:t>¿</w:t>
+      </w:r>
+      <w:proofErr w:type="spellStart"/>
+      <w:r>
+        <w:rPr>
+          <w:rStyle w:val="Strong"/>
+          <w:b w:val="0"/>
+          <w:u w:val="single"/>
+        </w:rPr>
+        <w:t>Cuantos</w:t>
+      </w:r>
+      <w:proofErr w:type="spellEnd"/>
+      <w:r>
+        <w:rPr>
+          <w:rStyle w:val="Strong"/>
+          <w:b w:val="0"/>
+          <w:u w:val="single"/>
+        </w:rPr>
+        <w:t xml:space="preserve"> </w:t>
+      </w:r>
+      <w:proofErr w:type="spellStart"/>
+      <w:r>
+        <w:rPr>
+          <w:rStyle w:val="Strong"/>
+          <w:b w:val="0"/>
+          <w:u w:val="single"/>
+        </w:rPr>
+        <w:t>métodos</w:t>
+      </w:r>
+      <w:proofErr w:type="spellEnd"/>
+      <w:r>
+        <w:rPr>
+          <w:rStyle w:val="Strong"/>
+          <w:b w:val="0"/>
+          <w:u w:val="single"/>
+        </w:rPr>
+        <w:t xml:space="preserve"> </w:t>
+      </w:r>
+      <w:proofErr w:type="spellStart"/>
+      <w:r>
+        <w:rPr>
+          <w:rStyle w:val="Strong"/>
+          <w:b w:val="0"/>
+          <w:u w:val="single"/>
+        </w:rPr>
+        <w:t>tiene</w:t>
+      </w:r>
+      <w:proofErr w:type="spellEnd"/>
+      <w:r>
+        <w:rPr>
+          <w:rStyle w:val="Strong"/>
+          <w:b w:val="0"/>
+          <w:u w:val="single"/>
+        </w:rPr>
+        <w:t>?</w:t>
+      </w:r>
+    </w:p>
+    <w:p>
+      <w:pPr>
+        <w:pStyle w:val="ListParagraph"/>
+        <w:jc w:val="both"/>
+        <w:rPr>
+          <w:rStyle w:val="Strong"/>
+          <w:b w:val="0"/>
+        </w:rPr>
+      </w:pPr>
+      <w:r>
+        <w:rPr>
+          <w:rStyle w:val="Strong"/>
+          <w:b w:val="0"/>
+        </w:rPr>
+        <w:t xml:space="preserve">La </w:t>
+      </w:r>
+      <w:proofErr w:type="spellStart"/>
+      <w:r>
+        <w:rPr>
+          <w:rStyle w:val="Strong"/>
+          <w:b w:val="0"/>
+        </w:rPr>
+        <w:t>clase</w:t>
+      </w:r>
+      <w:proofErr w:type="spellEnd"/>
+      <w:r>
+        <w:rPr>
+          <w:rStyle w:val="Strong"/>
+          <w:b w:val="0"/>
+        </w:rPr>
+        <w:t xml:space="preserve"> </w:t>
+      </w:r>
+      <w:proofErr w:type="spellStart"/>
+      <w:r>
+        <w:rPr>
+          <w:rStyle w:val="Strong"/>
+          <w:b w:val="0"/>
+        </w:rPr>
+        <w:t>tiene</w:t>
+      </w:r>
+      <w:proofErr w:type="spellEnd"/>
+      <w:r>
+        <w:rPr>
+          <w:rStyle w:val="Strong"/>
+          <w:b w:val="0"/>
+        </w:rPr>
+        <w:t xml:space="preserve"> </w:t>
+      </w:r>
+      <w:proofErr w:type="spellStart"/>
+      <w:r>
+        <w:rPr>
+          <w:rStyle w:val="Strong"/>
+          <w:b w:val="0"/>
+        </w:rPr>
+        <w:t>en</w:t>
+      </w:r>
+      <w:proofErr w:type="spellEnd"/>
+      <w:r>
+        <w:rPr>
+          <w:rStyle w:val="Strong"/>
+          <w:b w:val="0"/>
+        </w:rPr>
+        <w:t xml:space="preserve"> total 16 </w:t>
+      </w:r>
+      <w:proofErr w:type="spellStart"/>
+      <w:r>
+        <w:rPr>
+          <w:rStyle w:val="Strong"/>
+          <w:b w:val="0"/>
+        </w:rPr>
+        <w:t>métodos</w:t>
+      </w:r>
+      <w:proofErr w:type="spellEnd"/>
+      <w:r>
+        <w:rPr>
+          <w:rStyle w:val="Strong"/>
+          <w:b w:val="0"/>
+        </w:rPr>
+        <w:t>.</w:t>
+      </w:r>
+    </w:p>
+    <w:p>
+      <w:pPr>
+        <w:pStyle w:val="ListParagraph"/>
+        <w:jc w:val="both"/>
+        <w:rPr>
+          <w:rStyle w:val="Strong"/>
+          <w:b w:val="0"/>
+        </w:rPr>
+      </w:pPr>
+    </w:p>
+    <w:p>
+      <w:pPr>
+        <w:pStyle w:val="ListParagraph"/>
+        <w:jc w:val="both"/>
+        <w:rPr>
+          <w:rStyle w:val="Strong"/>
+          <w:b w:val="0"/>
+          <w:u w:val="single"/>
+        </w:rPr>
+      </w:pPr>
+      <w:r>
+        <w:rPr>
+          <w:rStyle w:val="Strong"/>
+          <w:b w:val="0"/>
+          <w:u w:val="single"/>
+        </w:rPr>
+        <w:t>¿</w:t>
+      </w:r>
+      <w:proofErr w:type="spellStart"/>
+      <w:r>
+        <w:rPr>
+          <w:rStyle w:val="Strong"/>
+          <w:b w:val="0"/>
+          <w:u w:val="single"/>
+        </w:rPr>
+        <w:t>Cuantos</w:t>
+      </w:r>
+      <w:proofErr w:type="spellEnd"/>
+      <w:r>
+        <w:rPr>
+          <w:rStyle w:val="Strong"/>
+          <w:b w:val="0"/>
+          <w:u w:val="single"/>
+        </w:rPr>
+        <w:t xml:space="preserve"> </w:t>
+      </w:r>
+      <w:proofErr w:type="spellStart"/>
+      <w:r>
+        <w:rPr>
+          <w:rStyle w:val="Strong"/>
+          <w:b w:val="0"/>
+          <w:u w:val="single"/>
+        </w:rPr>
+        <w:t>métodos</w:t>
+      </w:r>
+      <w:proofErr w:type="spellEnd"/>
+      <w:r>
+        <w:rPr>
+          <w:rStyle w:val="Strong"/>
+          <w:b w:val="0"/>
+          <w:u w:val="single"/>
+        </w:rPr>
+        <w:t xml:space="preserve"> son de </w:t>
+      </w:r>
+      <w:proofErr w:type="spellStart"/>
+      <w:r>
+        <w:rPr>
+          <w:rStyle w:val="Strong"/>
+          <w:b w:val="0"/>
+          <w:u w:val="single"/>
+        </w:rPr>
+        <w:t>prueba</w:t>
+      </w:r>
+      <w:proofErr w:type="spellEnd"/>
+      <w:r>
+        <w:rPr>
+          <w:rStyle w:val="Strong"/>
+          <w:b w:val="0"/>
+          <w:u w:val="single"/>
+        </w:rPr>
+        <w:t>?</w:t>
+      </w:r>
+    </w:p>
+    <w:p>
+      <w:pPr>
+        <w:pStyle w:val="ListParagraph"/>
+        <w:jc w:val="both"/>
+        <w:rPr>
+          <w:rStyle w:val="Strong"/>
+          <w:b w:val="0"/>
+        </w:rPr>
+      </w:pPr>
+      <w:proofErr w:type="spellStart"/>
+      <w:r>
+        <w:rPr>
+          <w:rStyle w:val="Strong"/>
+          <w:b w:val="0"/>
+        </w:rPr>
+        <w:t>Todos</w:t>
+      </w:r>
+      <w:proofErr w:type="spellEnd"/>
+      <w:r>
+        <w:rPr>
+          <w:rStyle w:val="Strong"/>
+          <w:b w:val="0"/>
+        </w:rPr>
+        <w:t xml:space="preserve"> los </w:t>
+      </w:r>
+      <w:proofErr w:type="spellStart"/>
+      <w:r>
+        <w:rPr>
+          <w:rStyle w:val="Strong"/>
+          <w:b w:val="0"/>
+        </w:rPr>
+        <w:t>métodos</w:t>
+      </w:r>
+      <w:proofErr w:type="spellEnd"/>
+      <w:r>
+        <w:rPr>
+          <w:rStyle w:val="Strong"/>
+          <w:b w:val="0"/>
+        </w:rPr>
+        <w:t xml:space="preserve"> son </w:t>
+      </w:r>
+      <w:proofErr w:type="spellStart"/>
+      <w:r>
+        <w:rPr>
+          <w:rStyle w:val="Strong"/>
+          <w:b w:val="0"/>
+        </w:rPr>
+        <w:t>métodos</w:t>
+      </w:r>
+      <w:proofErr w:type="spellEnd"/>
+      <w:r>
+        <w:rPr>
+          <w:rStyle w:val="Strong"/>
+          <w:b w:val="0"/>
+        </w:rPr>
+        <w:t xml:space="preserve"> de </w:t>
+      </w:r>
+      <w:proofErr w:type="spellStart"/>
+      <w:r>
+        <w:rPr>
+          <w:rStyle w:val="Strong"/>
+          <w:b w:val="0"/>
+        </w:rPr>
+        <w:t>prueba</w:t>
+      </w:r>
+      <w:proofErr w:type="spellEnd"/>
+      <w:r>
+        <w:rPr>
+          <w:rStyle w:val="Strong"/>
+          <w:b w:val="0"/>
+        </w:rPr>
+        <w:t>.</w:t>
+      </w:r>
+    </w:p>
+    <w:p>
+      <w:pPr>
+        <w:pStyle w:val="ListParagraph"/>
+        <w:jc w:val="both"/>
+        <w:rPr>
+          <w:rStyle w:val="Strong"/>
+          <w:b w:val="0"/>
+        </w:rPr>
+      </w:pPr>
+    </w:p>
+    <w:p>
+      <w:pPr>
+        <w:pStyle w:val="ListParagraph"/>
+        <w:jc w:val="both"/>
+        <w:rPr>
+          <w:rStyle w:val="Strong"/>
+          <w:b w:val="0"/>
+          <w:u w:val="single"/>
+        </w:rPr>
+      </w:pPr>
+      <w:r>
+        <w:rPr>
+          <w:rStyle w:val="Strong"/>
+          <w:b w:val="0"/>
+          <w:u w:val="single"/>
+        </w:rPr>
+        <w:t>¿</w:t>
+      </w:r>
+      <w:proofErr w:type="spellStart"/>
+      <w:r>
+        <w:rPr>
+          <w:rStyle w:val="Strong"/>
+          <w:b w:val="0"/>
+          <w:u w:val="single"/>
+        </w:rPr>
+        <w:t>cómo</w:t>
+      </w:r>
+      <w:proofErr w:type="spellEnd"/>
+      <w:r>
+        <w:rPr>
+          <w:rStyle w:val="Strong"/>
+          <w:b w:val="0"/>
+          <w:u w:val="single"/>
+        </w:rPr>
+        <w:t xml:space="preserve"> los </w:t>
+      </w:r>
+      <w:proofErr w:type="spellStart"/>
+      <w:r>
+        <w:rPr>
+          <w:rStyle w:val="Strong"/>
+          <w:b w:val="0"/>
+          <w:u w:val="single"/>
+        </w:rPr>
+        <w:t>reconoce</w:t>
+      </w:r>
+      <w:proofErr w:type="spellEnd"/>
+      <w:r>
+        <w:rPr>
+          <w:rStyle w:val="Strong"/>
+          <w:b w:val="0"/>
+          <w:u w:val="single"/>
+        </w:rPr>
+        <w:t>?</w:t>
+      </w:r>
+    </w:p>
+    <w:p>
+      <w:pPr>
+        <w:pStyle w:val="ListParagraph"/>
+        <w:jc w:val="both"/>
+        <w:rPr>
+          <w:rStyle w:val="Strong"/>
+        </w:rPr>
+      </w:pPr>
+      <w:r>
+        <w:rPr>
+          <w:rStyle w:val="Strong"/>
+          <w:b w:val="0"/>
+        </w:rPr>
+        <w:t xml:space="preserve">Los </w:t>
+      </w:r>
+      <w:proofErr w:type="spellStart"/>
+      <w:r>
+        <w:rPr>
+          <w:rStyle w:val="Strong"/>
+          <w:b w:val="0"/>
+        </w:rPr>
+        <w:t>métodos</w:t>
+      </w:r>
+      <w:proofErr w:type="spellEnd"/>
+      <w:r>
+        <w:rPr>
+          <w:rStyle w:val="Strong"/>
+          <w:b w:val="0"/>
+        </w:rPr>
+        <w:t xml:space="preserve"> de </w:t>
+      </w:r>
+      <w:proofErr w:type="spellStart"/>
+      <w:r>
+        <w:rPr>
+          <w:rStyle w:val="Strong"/>
+          <w:b w:val="0"/>
+        </w:rPr>
+        <w:t>prueba</w:t>
+      </w:r>
+      <w:proofErr w:type="spellEnd"/>
+      <w:r>
+        <w:rPr>
+          <w:rStyle w:val="Strong"/>
+          <w:b w:val="0"/>
+        </w:rPr>
+        <w:t xml:space="preserve"> se </w:t>
+      </w:r>
+      <w:proofErr w:type="spellStart"/>
+      <w:r>
+        <w:rPr>
+          <w:rStyle w:val="Strong"/>
+          <w:b w:val="0"/>
+        </w:rPr>
+        <w:t>reconocen</w:t>
+      </w:r>
+      <w:proofErr w:type="spellEnd"/>
+      <w:r>
+        <w:rPr>
+          <w:rStyle w:val="Strong"/>
+          <w:b w:val="0"/>
+        </w:rPr>
+        <w:t xml:space="preserve"> por la </w:t>
+      </w:r>
+      <w:proofErr w:type="spellStart"/>
+      <w:r>
+        <w:rPr>
+          <w:rStyle w:val="Strong"/>
+          <w:b w:val="0"/>
+        </w:rPr>
+        <w:t>etiqueta</w:t>
+      </w:r>
+      <w:proofErr w:type="spellEnd"/>
+      <w:r>
+        <w:rPr>
+          <w:rStyle w:val="Strong"/>
+          <w:b w:val="0"/>
+        </w:rPr>
+        <w:t xml:space="preserve"> </w:t>
+      </w:r>
+      <w:r>
+        <w:rPr>
+          <w:rStyle w:val="Strong"/>
+        </w:rPr>
+        <w:t>@test</w:t>
+      </w:r>
+      <w:r>
+        <w:rPr>
+          <w:rStyle w:val="Strong"/>
+        </w:rPr>
+        <w:t>.</w:t>
+      </w:r>
+    </w:p>
+    <w:p>
+      <w:pPr>
+        <w:pStyle w:val="ListParagraph"/>
+        <w:jc w:val="both"/>
+        <w:rPr>
+          <w:rStyle w:val="Strong"/>
+        </w:rPr>
+      </w:pPr>
+    </w:p>
+    <w:p>
+      <w:pPr>
+        <w:pStyle w:val="ListParagraph"/>
+        <w:jc w:val="both"/>
+        <w:rPr>
+          <w:rStyle w:val="Strong"/>
+          <w:b w:val="0"/>
+        </w:rPr>
+      </w:pPr>
+    </w:p>
+    <w:p>
+      <w:pPr>
+        <w:pStyle w:val="ListParagraph"/>
+        <w:numPr>
+          <w:ilvl w:val="0"/>
+          <w:numId w:val="5"/>
+        </w:numPr>
+        <w:jc w:val="both"/>
+        <w:rPr>
+          <w:rStyle w:val="Strong"/>
+          <w:b w:val="0"/>
+          <w:u w:val="single"/>
+        </w:rPr>
+      </w:pPr>
+      <w:r>
+        <w:rPr>
+          <w:rStyle w:val="Strong"/>
+          <w:b w:val="0"/>
+          <w:u w:val="single"/>
+        </w:rPr>
+        <w:t>¿</w:t>
+      </w:r>
+      <w:proofErr w:type="spellStart"/>
+      <w:r>
+        <w:rPr>
+          <w:rStyle w:val="Strong"/>
+          <w:b w:val="0"/>
+          <w:u w:val="single"/>
+        </w:rPr>
+        <w:t>Cuantos</w:t>
+      </w:r>
+      <w:proofErr w:type="spellEnd"/>
+      <w:r>
+        <w:rPr>
+          <w:rStyle w:val="Strong"/>
+          <w:b w:val="0"/>
+          <w:u w:val="single"/>
+        </w:rPr>
+        <w:t xml:space="preserve"> tests se </w:t>
+      </w:r>
+      <w:proofErr w:type="spellStart"/>
+      <w:r>
+        <w:rPr>
+          <w:rStyle w:val="Strong"/>
+          <w:b w:val="0"/>
+          <w:u w:val="single"/>
+        </w:rPr>
+        <w:t>ejecutan</w:t>
+      </w:r>
+      <w:proofErr w:type="spellEnd"/>
+      <w:r>
+        <w:rPr>
+          <w:rStyle w:val="Strong"/>
+          <w:b w:val="0"/>
+          <w:u w:val="single"/>
+        </w:rPr>
+        <w:t>?</w:t>
+      </w:r>
+    </w:p>
+    <w:p>
+      <w:pPr>
+        <w:pStyle w:val="ListParagraph"/>
+        <w:jc w:val="both"/>
+        <w:rPr>
+          <w:rStyle w:val="Strong"/>
+          <w:b w:val="0"/>
+        </w:rPr>
+      </w:pPr>
+      <w:r>
+        <w:rPr>
+          <w:rStyle w:val="Strong"/>
+          <w:b w:val="0"/>
+        </w:rPr>
+        <w:t xml:space="preserve">Se </w:t>
+      </w:r>
+      <w:proofErr w:type="spellStart"/>
+      <w:r>
+        <w:rPr>
+          <w:rStyle w:val="Strong"/>
+          <w:b w:val="0"/>
+        </w:rPr>
+        <w:t>ejecutaron</w:t>
+      </w:r>
+      <w:proofErr w:type="spellEnd"/>
+      <w:r>
+        <w:rPr>
+          <w:rStyle w:val="Strong"/>
+          <w:b w:val="0"/>
+        </w:rPr>
+        <w:t xml:space="preserve"> los 16 tests de la </w:t>
+      </w:r>
+      <w:proofErr w:type="spellStart"/>
+      <w:r>
+        <w:rPr>
+          <w:rStyle w:val="Strong"/>
+          <w:b w:val="0"/>
+        </w:rPr>
+        <w:t>clase</w:t>
+      </w:r>
+      <w:proofErr w:type="spellEnd"/>
+      <w:r>
+        <w:rPr>
+          <w:rStyle w:val="Strong"/>
+          <w:b w:val="0"/>
+        </w:rPr>
+        <w:t xml:space="preserve"> </w:t>
+      </w:r>
+      <w:proofErr w:type="spellStart"/>
+      <w:r>
+        <w:rPr>
+          <w:rStyle w:val="Strong"/>
+          <w:b w:val="0"/>
+        </w:rPr>
+        <w:t>FraccionarioTest</w:t>
+      </w:r>
+      <w:proofErr w:type="spellEnd"/>
+    </w:p>
+    <w:p>
+      <w:pPr>
+        <w:pStyle w:val="ListParagraph"/>
+        <w:jc w:val="both"/>
+        <w:rPr>
+          <w:rStyle w:val="Strong"/>
+          <w:b w:val="0"/>
+        </w:rPr>
+      </w:pPr>
+    </w:p>
+    <w:p>
+      <w:pPr>
+        <w:pStyle w:val="ListParagraph"/>
+        <w:jc w:val="both"/>
+        <w:rPr>
+          <w:rStyle w:val="Strong"/>
+          <w:b w:val="0"/>
+          <w:u w:val="single"/>
+        </w:rPr>
+      </w:pPr>
+      <w:r>
+        <w:rPr>
+          <w:rStyle w:val="Strong"/>
+          <w:b w:val="0"/>
+          <w:u w:val="single"/>
+        </w:rPr>
+        <w:t>¿</w:t>
+      </w:r>
+      <w:proofErr w:type="spellStart"/>
+      <w:r>
+        <w:rPr>
+          <w:rStyle w:val="Strong"/>
+          <w:b w:val="0"/>
+          <w:u w:val="single"/>
+        </w:rPr>
+        <w:t>Cuantos</w:t>
+      </w:r>
+      <w:proofErr w:type="spellEnd"/>
+      <w:r>
+        <w:rPr>
+          <w:rStyle w:val="Strong"/>
+          <w:b w:val="0"/>
+          <w:u w:val="single"/>
+        </w:rPr>
+        <w:t xml:space="preserve"> </w:t>
+      </w:r>
+      <w:proofErr w:type="spellStart"/>
+      <w:r>
+        <w:rPr>
+          <w:rStyle w:val="Strong"/>
+          <w:b w:val="0"/>
+          <w:u w:val="single"/>
+        </w:rPr>
+        <w:t>pasan</w:t>
+      </w:r>
+      <w:proofErr w:type="spellEnd"/>
+      <w:r>
+        <w:rPr>
+          <w:rStyle w:val="Strong"/>
+          <w:b w:val="0"/>
+          <w:u w:val="single"/>
+        </w:rPr>
+        <w:t xml:space="preserve"> las </w:t>
+      </w:r>
+      <w:proofErr w:type="spellStart"/>
+      <w:r>
+        <w:rPr>
+          <w:rStyle w:val="Strong"/>
+          <w:b w:val="0"/>
+          <w:u w:val="single"/>
+        </w:rPr>
+        <w:t>pruebas</w:t>
+      </w:r>
+      <w:proofErr w:type="spellEnd"/>
+      <w:r>
+        <w:rPr>
+          <w:rStyle w:val="Strong"/>
+          <w:b w:val="0"/>
+          <w:u w:val="single"/>
+        </w:rPr>
+        <w:t>?</w:t>
+      </w:r>
+      <w:r>
+        <w:rPr>
+          <w:rStyle w:val="Strong"/>
+          <w:b w:val="0"/>
+          <w:u w:val="single"/>
+        </w:rPr>
+        <w:t xml:space="preserve"> </w:t>
+      </w:r>
+      <w:r>
+        <w:rPr>
+          <w:rStyle w:val="Strong"/>
+          <w:b w:val="0"/>
+          <w:u w:val="single"/>
+        </w:rPr>
+        <w:t>¿</w:t>
+      </w:r>
+      <w:r>
+        <w:rPr>
+          <w:rStyle w:val="Strong"/>
+          <w:b w:val="0"/>
+          <w:u w:val="single"/>
+        </w:rPr>
+        <w:t xml:space="preserve">por </w:t>
+      </w:r>
+      <w:proofErr w:type="spellStart"/>
+      <w:r>
+        <w:rPr>
+          <w:rStyle w:val="Strong"/>
+          <w:b w:val="0"/>
+          <w:u w:val="single"/>
+        </w:rPr>
+        <w:t>qué</w:t>
+      </w:r>
+      <w:proofErr w:type="spellEnd"/>
+      <w:r>
+        <w:rPr>
+          <w:rStyle w:val="Strong"/>
+          <w:b w:val="0"/>
+          <w:u w:val="single"/>
+        </w:rPr>
+        <w:t>?</w:t>
+      </w:r>
+    </w:p>
+    <w:p>
+      <w:pPr>
+        <w:pStyle w:val="ListParagraph"/>
+        <w:jc w:val="both"/>
+        <w:rPr>
+          <w:rStyle w:val="Strong"/>
+          <w:b w:val="0"/>
+        </w:rPr>
+      </w:pPr>
+      <w:proofErr w:type="spellStart"/>
+      <w:r>
+        <w:rPr>
+          <w:rStyle w:val="Strong"/>
+          <w:b w:val="0"/>
+        </w:rPr>
+        <w:t>Únicamente</w:t>
+      </w:r>
+      <w:proofErr w:type="spellEnd"/>
+      <w:r>
+        <w:rPr>
+          <w:rStyle w:val="Strong"/>
+          <w:b w:val="0"/>
+        </w:rPr>
+        <w:t xml:space="preserve"> 3 test </w:t>
+      </w:r>
+      <w:proofErr w:type="spellStart"/>
+      <w:r>
+        <w:rPr>
+          <w:rStyle w:val="Strong"/>
+          <w:b w:val="0"/>
+        </w:rPr>
+        <w:t>pasaron</w:t>
+      </w:r>
+      <w:proofErr w:type="spellEnd"/>
+      <w:r>
+        <w:rPr>
+          <w:rStyle w:val="Strong"/>
+          <w:b w:val="0"/>
+        </w:rPr>
+        <w:t xml:space="preserve"> las </w:t>
+      </w:r>
+      <w:proofErr w:type="spellStart"/>
+      <w:r>
+        <w:rPr>
+          <w:rStyle w:val="Strong"/>
+          <w:b w:val="0"/>
+        </w:rPr>
+        <w:t>pruebas</w:t>
+      </w:r>
+      <w:proofErr w:type="spellEnd"/>
+      <w:r>
+        <w:rPr>
+          <w:rStyle w:val="Strong"/>
+          <w:b w:val="0"/>
+        </w:rPr>
+        <w:t>.</w:t>
+      </w:r>
+      <w:r>
+        <w:rPr>
+          <w:rStyle w:val="Strong"/>
+          <w:b w:val="0"/>
+        </w:rPr>
+        <w:t xml:space="preserve"> </w:t>
+      </w:r>
+      <w:proofErr w:type="spellStart"/>
+      <w:r>
+        <w:rPr>
+          <w:rStyle w:val="Strong"/>
+          <w:b w:val="0"/>
+        </w:rPr>
+        <w:t>Esto</w:t>
+      </w:r>
+      <w:proofErr w:type="spellEnd"/>
+      <w:r>
+        <w:rPr>
+          <w:rStyle w:val="Strong"/>
+          <w:b w:val="0"/>
+        </w:rPr>
+        <w:t xml:space="preserve"> se debe a que los test que </w:t>
+      </w:r>
+      <w:proofErr w:type="spellStart"/>
+      <w:r>
+        <w:rPr>
+          <w:rStyle w:val="Strong"/>
+          <w:b w:val="0"/>
+        </w:rPr>
+        <w:t>pasaron</w:t>
+      </w:r>
+      <w:proofErr w:type="spellEnd"/>
+      <w:r>
+        <w:rPr>
+          <w:rStyle w:val="Strong"/>
+          <w:b w:val="0"/>
+        </w:rPr>
+        <w:t xml:space="preserve">, </w:t>
+      </w:r>
+      <w:proofErr w:type="spellStart"/>
+      <w:r>
+        <w:rPr>
+          <w:rStyle w:val="Strong"/>
+          <w:b w:val="0"/>
+        </w:rPr>
+        <w:t>prueban</w:t>
+      </w:r>
+      <w:proofErr w:type="spellEnd"/>
+      <w:r>
+        <w:rPr>
+          <w:rStyle w:val="Strong"/>
+          <w:b w:val="0"/>
+        </w:rPr>
+        <w:t xml:space="preserve"> </w:t>
+      </w:r>
+      <w:proofErr w:type="spellStart"/>
+      <w:r>
+        <w:rPr>
+          <w:rStyle w:val="Strong"/>
+          <w:b w:val="0"/>
+        </w:rPr>
+        <w:t>funcionalidades</w:t>
+      </w:r>
+      <w:proofErr w:type="spellEnd"/>
+      <w:r>
+        <w:rPr>
+          <w:rStyle w:val="Strong"/>
+          <w:b w:val="0"/>
+        </w:rPr>
+        <w:t xml:space="preserve"> </w:t>
+      </w:r>
+      <w:proofErr w:type="spellStart"/>
+      <w:r>
+        <w:rPr>
+          <w:rStyle w:val="Strong"/>
+          <w:b w:val="0"/>
+        </w:rPr>
+        <w:t>básicas</w:t>
+      </w:r>
+      <w:proofErr w:type="spellEnd"/>
+      <w:r>
+        <w:rPr>
+          <w:rStyle w:val="Strong"/>
+          <w:b w:val="0"/>
+        </w:rPr>
+        <w:t xml:space="preserve"> del Sistema que </w:t>
+      </w:r>
+      <w:proofErr w:type="spellStart"/>
+      <w:r>
+        <w:rPr>
+          <w:rStyle w:val="Strong"/>
+          <w:b w:val="0"/>
+        </w:rPr>
+        <w:t>ya</w:t>
+      </w:r>
+      <w:proofErr w:type="spellEnd"/>
+      <w:r>
+        <w:rPr>
+          <w:rStyle w:val="Strong"/>
+          <w:b w:val="0"/>
+        </w:rPr>
+        <w:t xml:space="preserve"> </w:t>
+      </w:r>
+      <w:proofErr w:type="spellStart"/>
+      <w:r>
+        <w:rPr>
+          <w:rStyle w:val="Strong"/>
+          <w:b w:val="0"/>
+        </w:rPr>
+        <w:t>venían</w:t>
+      </w:r>
+      <w:proofErr w:type="spellEnd"/>
+      <w:r>
+        <w:rPr>
+          <w:rStyle w:val="Strong"/>
+          <w:b w:val="0"/>
+        </w:rPr>
+        <w:t xml:space="preserve"> </w:t>
+      </w:r>
+      <w:proofErr w:type="spellStart"/>
+      <w:r>
+        <w:rPr>
+          <w:rStyle w:val="Strong"/>
+          <w:b w:val="0"/>
+        </w:rPr>
+        <w:t>implementadas</w:t>
+      </w:r>
+      <w:proofErr w:type="spellEnd"/>
+      <w:r>
+        <w:rPr>
+          <w:rStyle w:val="Strong"/>
+          <w:b w:val="0"/>
+        </w:rPr>
+        <w:t xml:space="preserve"> por </w:t>
+      </w:r>
+      <w:proofErr w:type="spellStart"/>
+      <w:r>
+        <w:rPr>
+          <w:rStyle w:val="Strong"/>
+          <w:b w:val="0"/>
+        </w:rPr>
+        <w:t>defecto</w:t>
+      </w:r>
+      <w:proofErr w:type="spellEnd"/>
+      <w:r>
+        <w:rPr>
+          <w:rStyle w:val="Strong"/>
+          <w:b w:val="0"/>
+        </w:rPr>
+        <w:t xml:space="preserve"> </w:t>
+      </w:r>
+      <w:proofErr w:type="spellStart"/>
+      <w:r>
+        <w:rPr>
+          <w:rStyle w:val="Strong"/>
+          <w:b w:val="0"/>
+        </w:rPr>
+        <w:t>en</w:t>
+      </w:r>
+      <w:proofErr w:type="spellEnd"/>
+      <w:r>
+        <w:rPr>
+          <w:rStyle w:val="Strong"/>
+          <w:b w:val="0"/>
+        </w:rPr>
+        <w:t xml:space="preserve"> el Proyecto.</w:t>
+      </w:r>
+    </w:p>
+    <w:p>
+      <w:pPr>
+        <w:pStyle w:val="ListParagraph"/>
+        <w:jc w:val="both"/>
+        <w:rPr>
+          <w:rStyle w:val="Strong"/>
+          <w:b w:val="0"/>
+        </w:rPr>
+      </w:pPr>
+    </w:p>
+    <w:p>
+      <w:pPr>
+        <w:pStyle w:val="ListParagraph"/>
+        <w:jc w:val="both"/>
+        <w:rPr>
+          <w:rStyle w:val="Strong"/>
+          <w:b w:val="0"/>
+        </w:rPr>
+      </w:pPr>
+    </w:p>
+    <w:p>
+      <w:pPr>
+        <w:pStyle w:val="ListParagraph"/>
+        <w:numPr>
+          <w:ilvl w:val="0"/>
+          <w:numId w:val="5"/>
+        </w:numPr>
+        <w:jc w:val="both"/>
+        <w:rPr>
+          <w:rStyle w:val="Strong"/>
+        </w:rPr>
+      </w:pPr>
+      <w:r>
+        <w:rPr>
+          <w:rStyle w:val="Strong"/>
+        </w:rPr>
+        <w:t>@test</w:t>
+      </w:r>
+      <w:r>
+        <w:rPr>
+          <w:rStyle w:val="Strong"/>
+        </w:rPr>
+        <w:t xml:space="preserve"> </w:t>
+      </w:r>
+      <w:r>
+        <w:rPr>
+          <w:rStyle w:val="Strong"/>
+          <w:b w:val="0"/>
+        </w:rPr>
+        <w:t xml:space="preserve">es una </w:t>
+      </w:r>
+      <w:proofErr w:type="spellStart"/>
+      <w:r>
+        <w:rPr>
+          <w:rStyle w:val="Strong"/>
+          <w:b w:val="0"/>
+        </w:rPr>
+        <w:t>etiqueta</w:t>
+      </w:r>
+      <w:proofErr w:type="spellEnd"/>
+      <w:r>
+        <w:rPr>
+          <w:rStyle w:val="Strong"/>
+          <w:b w:val="0"/>
+        </w:rPr>
+        <w:t xml:space="preserve"> </w:t>
+      </w:r>
+      <w:proofErr w:type="spellStart"/>
+      <w:r>
+        <w:rPr>
+          <w:rStyle w:val="Strong"/>
+          <w:b w:val="0"/>
+        </w:rPr>
+        <w:t>perteneciente</w:t>
+      </w:r>
+      <w:proofErr w:type="spellEnd"/>
+      <w:r>
+        <w:rPr>
+          <w:rStyle w:val="Strong"/>
+          <w:b w:val="0"/>
+        </w:rPr>
+        <w:t xml:space="preserve"> al framework Junit, y es la </w:t>
+      </w:r>
+      <w:proofErr w:type="spellStart"/>
+      <w:r>
+        <w:rPr>
+          <w:rStyle w:val="Strong"/>
+          <w:b w:val="0"/>
+        </w:rPr>
+        <w:t>encargada</w:t>
+      </w:r>
+      <w:proofErr w:type="spellEnd"/>
+      <w:r>
+        <w:rPr>
+          <w:rStyle w:val="Strong"/>
+          <w:b w:val="0"/>
+        </w:rPr>
+        <w:t xml:space="preserve"> de </w:t>
+      </w:r>
+      <w:proofErr w:type="spellStart"/>
+      <w:r>
+        <w:rPr>
+          <w:rStyle w:val="Strong"/>
+          <w:b w:val="0"/>
+        </w:rPr>
+        <w:t>decirle</w:t>
+      </w:r>
+      <w:proofErr w:type="spellEnd"/>
+      <w:r>
+        <w:rPr>
+          <w:rStyle w:val="Strong"/>
+          <w:b w:val="0"/>
+        </w:rPr>
+        <w:t xml:space="preserve"> al </w:t>
+      </w:r>
+      <w:proofErr w:type="spellStart"/>
+      <w:r>
+        <w:rPr>
+          <w:rStyle w:val="Strong"/>
+          <w:b w:val="0"/>
+        </w:rPr>
+        <w:t>compliador</w:t>
+      </w:r>
+      <w:proofErr w:type="spellEnd"/>
+      <w:r>
+        <w:rPr>
+          <w:rStyle w:val="Strong"/>
+          <w:b w:val="0"/>
+        </w:rPr>
+        <w:t xml:space="preserve"> que el </w:t>
+      </w:r>
+      <w:proofErr w:type="spellStart"/>
+      <w:r>
+        <w:rPr>
+          <w:rStyle w:val="Strong"/>
+          <w:b w:val="0"/>
+        </w:rPr>
+        <w:t>método</w:t>
+      </w:r>
+      <w:proofErr w:type="spellEnd"/>
+      <w:r>
+        <w:rPr>
+          <w:rStyle w:val="Strong"/>
+          <w:b w:val="0"/>
+        </w:rPr>
+        <w:t xml:space="preserve"> ‘public void’ bajo </w:t>
+      </w:r>
+      <w:proofErr w:type="spellStart"/>
+      <w:r>
+        <w:rPr>
+          <w:rStyle w:val="Strong"/>
+          <w:b w:val="0"/>
+        </w:rPr>
+        <w:t>ella</w:t>
+      </w:r>
+      <w:proofErr w:type="spellEnd"/>
+      <w:r>
+        <w:rPr>
+          <w:rStyle w:val="Strong"/>
+          <w:b w:val="0"/>
+        </w:rPr>
+        <w:t xml:space="preserve"> </w:t>
+      </w:r>
+      <w:proofErr w:type="spellStart"/>
+      <w:r>
+        <w:rPr>
+          <w:rStyle w:val="Strong"/>
+          <w:b w:val="0"/>
+        </w:rPr>
+        <w:t>puede</w:t>
+      </w:r>
+      <w:proofErr w:type="spellEnd"/>
+      <w:r>
+        <w:rPr>
+          <w:rStyle w:val="Strong"/>
+          <w:b w:val="0"/>
+        </w:rPr>
+        <w:t xml:space="preserve"> ser </w:t>
+      </w:r>
+      <w:proofErr w:type="spellStart"/>
+      <w:r>
+        <w:rPr>
+          <w:rStyle w:val="Strong"/>
+          <w:b w:val="0"/>
+        </w:rPr>
+        <w:t>ejecutado</w:t>
+      </w:r>
+      <w:proofErr w:type="spellEnd"/>
+      <w:r>
+        <w:rPr>
+          <w:rStyle w:val="Strong"/>
+          <w:b w:val="0"/>
+        </w:rPr>
+        <w:t xml:space="preserve"> </w:t>
+      </w:r>
+      <w:proofErr w:type="spellStart"/>
+      <w:r>
+        <w:rPr>
+          <w:rStyle w:val="Strong"/>
+          <w:b w:val="0"/>
+        </w:rPr>
+        <w:t>como</w:t>
+      </w:r>
+      <w:proofErr w:type="spellEnd"/>
+      <w:r>
+        <w:rPr>
+          <w:rStyle w:val="Strong"/>
+          <w:b w:val="0"/>
+        </w:rPr>
+        <w:t xml:space="preserve"> un </w:t>
+      </w:r>
+      <w:proofErr w:type="spellStart"/>
+      <w:r>
+        <w:rPr>
+          <w:rStyle w:val="Strong"/>
+          <w:b w:val="0"/>
+        </w:rPr>
+        <w:t>caso</w:t>
+      </w:r>
+      <w:proofErr w:type="spellEnd"/>
+      <w:r>
+        <w:rPr>
+          <w:rStyle w:val="Strong"/>
+          <w:b w:val="0"/>
+        </w:rPr>
+        <w:t xml:space="preserve"> de </w:t>
+      </w:r>
+      <w:proofErr w:type="spellStart"/>
+      <w:r>
+        <w:rPr>
+          <w:rStyle w:val="Strong"/>
+          <w:b w:val="0"/>
+        </w:rPr>
+        <w:t>prueba</w:t>
+      </w:r>
+      <w:proofErr w:type="spellEnd"/>
+      <w:r>
+        <w:rPr>
+          <w:rStyle w:val="Strong"/>
+          <w:b w:val="0"/>
+        </w:rPr>
+        <w:t xml:space="preserve">. Si el </w:t>
+      </w:r>
+      <w:proofErr w:type="spellStart"/>
+      <w:r>
+        <w:rPr>
+          <w:rStyle w:val="Strong"/>
+          <w:b w:val="0"/>
+        </w:rPr>
+        <w:t>método</w:t>
+      </w:r>
+      <w:proofErr w:type="spellEnd"/>
+      <w:r>
+        <w:rPr>
+          <w:rStyle w:val="Strong"/>
+          <w:b w:val="0"/>
+        </w:rPr>
+        <w:t xml:space="preserve"> no </w:t>
+      </w:r>
+      <w:proofErr w:type="spellStart"/>
+      <w:r>
+        <w:rPr>
+          <w:rStyle w:val="Strong"/>
+          <w:b w:val="0"/>
+        </w:rPr>
+        <w:t>arroja</w:t>
+      </w:r>
+      <w:proofErr w:type="spellEnd"/>
+      <w:r>
+        <w:rPr>
+          <w:rStyle w:val="Strong"/>
+          <w:b w:val="0"/>
+        </w:rPr>
+        <w:t xml:space="preserve"> </w:t>
+      </w:r>
+      <w:proofErr w:type="spellStart"/>
+      <w:r>
+        <w:rPr>
+          <w:rStyle w:val="Strong"/>
+          <w:b w:val="0"/>
+        </w:rPr>
+        <w:t>ninguna</w:t>
+      </w:r>
+      <w:proofErr w:type="spellEnd"/>
+      <w:r>
+        <w:rPr>
+          <w:rStyle w:val="Strong"/>
+          <w:b w:val="0"/>
+        </w:rPr>
+        <w:t xml:space="preserve"> </w:t>
+      </w:r>
+      <w:proofErr w:type="spellStart"/>
+      <w:r>
+        <w:rPr>
+          <w:rStyle w:val="Strong"/>
+          <w:b w:val="0"/>
+        </w:rPr>
+        <w:t>excepción</w:t>
+      </w:r>
+      <w:proofErr w:type="spellEnd"/>
+      <w:r>
+        <w:rPr>
+          <w:rStyle w:val="Strong"/>
+          <w:b w:val="0"/>
+        </w:rPr>
+        <w:t xml:space="preserve">, Junit </w:t>
+      </w:r>
+      <w:proofErr w:type="spellStart"/>
+      <w:r>
+        <w:rPr>
+          <w:rStyle w:val="Strong"/>
+          <w:b w:val="0"/>
+        </w:rPr>
+        <w:t>asumirá</w:t>
+      </w:r>
+      <w:proofErr w:type="spellEnd"/>
+      <w:r>
+        <w:rPr>
+          <w:rStyle w:val="Strong"/>
+          <w:b w:val="0"/>
+        </w:rPr>
+        <w:t xml:space="preserve"> que el </w:t>
+      </w:r>
+      <w:proofErr w:type="spellStart"/>
+      <w:r>
+        <w:rPr>
+          <w:rStyle w:val="Strong"/>
+          <w:b w:val="0"/>
+        </w:rPr>
+        <w:t>caso</w:t>
+      </w:r>
+      <w:proofErr w:type="spellEnd"/>
+      <w:r>
+        <w:rPr>
+          <w:rStyle w:val="Strong"/>
+          <w:b w:val="0"/>
+        </w:rPr>
+        <w:t xml:space="preserve"> de </w:t>
+      </w:r>
+      <w:proofErr w:type="spellStart"/>
+      <w:r>
+        <w:rPr>
+          <w:rStyle w:val="Strong"/>
+          <w:b w:val="0"/>
+        </w:rPr>
+        <w:t>prueba</w:t>
+      </w:r>
+      <w:proofErr w:type="spellEnd"/>
+      <w:r>
+        <w:rPr>
+          <w:rStyle w:val="Strong"/>
+          <w:b w:val="0"/>
+        </w:rPr>
+        <w:t xml:space="preserve"> </w:t>
+      </w:r>
+      <w:proofErr w:type="spellStart"/>
+      <w:r>
+        <w:rPr>
+          <w:rStyle w:val="Strong"/>
+          <w:b w:val="0"/>
+        </w:rPr>
+        <w:t>fue</w:t>
+      </w:r>
+      <w:proofErr w:type="spellEnd"/>
+      <w:r>
+        <w:rPr>
+          <w:rStyle w:val="Strong"/>
+          <w:b w:val="0"/>
+        </w:rPr>
+        <w:t xml:space="preserve"> exitoso.</w:t>
       </w:r>
       <w:bookmarkStart w:id="0" w:name="_GoBack"/>
       <w:bookmarkEnd w:id="0"/>
-      <w:r>
-        <w:rPr>
-          <w:rStyle w:val="Strong"/>
-          <w:b w:val="0"/>
-        </w:rPr>
-        <w:t>ncial</w:t>
-      </w:r>
-      <w:proofErr w:type="spellEnd"/>
-      <w:r>
-        <w:rPr>
-          <w:rStyle w:val="Strong"/>
-          <w:b w:val="0"/>
-        </w:rPr>
-        <w:t xml:space="preserve"> </w:t>
-      </w:r>
-      <w:proofErr w:type="spellStart"/>
-      <w:r>
-        <w:rPr>
-          <w:rStyle w:val="Strong"/>
-          <w:b w:val="0"/>
-        </w:rPr>
-        <w:t>en</w:t>
-      </w:r>
-      <w:proofErr w:type="spellEnd"/>
-      <w:r>
-        <w:rPr>
-          <w:rStyle w:val="Strong"/>
-          <w:b w:val="0"/>
-        </w:rPr>
-        <w:t xml:space="preserve"> </w:t>
-      </w:r>
-      <w:proofErr w:type="spellStart"/>
-      <w:r>
-        <w:rPr>
-          <w:rStyle w:val="Strong"/>
-          <w:b w:val="0"/>
-        </w:rPr>
-        <w:t>memoria</w:t>
-      </w:r>
-      <w:proofErr w:type="spellEnd"/>
-      <w:r>
-        <w:rPr>
-          <w:rStyle w:val="Strong"/>
-          <w:b w:val="0"/>
-        </w:rPr>
-        <w:t>.</w:t>
-      </w:r>
     </w:p>
     <w:sectPr>
       <w:pgSz w:w="12240" w:h="15840"/>
@@ -3237,11 +4783,11 @@
     </w:lvl>
   </w:abstractNum>
   <w:abstractNum w:abstractNumId="1" w15:restartNumberingAfterBreak="0">
-    <w:nsid w:val="27035BDD"/>
+    <w:nsid w:val="04FE2245"/>
     <w:multiLevelType w:val="hybridMultilevel"/>
-    <w:tmpl w:val="07627612"/>
-    <w:lvl w:ilvl="0" w:tplc="BA5CE212">
-      <w:start w:val="2"/>
+    <w:tmpl w:val="E1E6FA24"/>
+    <w:lvl w:ilvl="0" w:tplc="0409000F">
+      <w:start w:val="1"/>
       <w:numFmt w:val="decimal"/>
       <w:lvlText w:val="%1."/>
       <w:lvlJc w:val="left"/>
@@ -3326,6 +4872,95 @@
     </w:lvl>
   </w:abstractNum>
   <w:abstractNum w:abstractNumId="2" w15:restartNumberingAfterBreak="0">
+    <w:nsid w:val="27035BDD"/>
+    <w:multiLevelType w:val="hybridMultilevel"/>
+    <w:tmpl w:val="07627612"/>
+    <w:lvl w:ilvl="0" w:tplc="BA5CE212">
+      <w:start w:val="2"/>
+      <w:numFmt w:val="decimal"/>
+      <w:lvlText w:val="%1."/>
+      <w:lvlJc w:val="left"/>
+      <w:pPr>
+        <w:ind w:left="720" w:hanging="360"/>
+      </w:pPr>
+      <w:rPr>
+        <w:rFonts w:hint="default"/>
+      </w:rPr>
+    </w:lvl>
+    <w:lvl w:ilvl="1" w:tplc="04090019" w:tentative="1">
+      <w:start w:val="1"/>
+      <w:numFmt w:val="lowerLetter"/>
+      <w:lvlText w:val="%2."/>
+      <w:lvlJc w:val="left"/>
+      <w:pPr>
+        <w:ind w:left="1440" w:hanging="360"/>
+      </w:pPr>
+    </w:lvl>
+    <w:lvl w:ilvl="2" w:tplc="0409001B" w:tentative="1">
+      <w:start w:val="1"/>
+      <w:numFmt w:val="lowerRoman"/>
+      <w:lvlText w:val="%3."/>
+      <w:lvlJc w:val="right"/>
+      <w:pPr>
+        <w:ind w:left="2160" w:hanging="180"/>
+      </w:pPr>
+    </w:lvl>
+    <w:lvl w:ilvl="3" w:tplc="0409000F" w:tentative="1">
+      <w:start w:val="1"/>
+      <w:numFmt w:val="decimal"/>
+      <w:lvlText w:val="%4."/>
+      <w:lvlJc w:val="left"/>
+      <w:pPr>
+        <w:ind w:left="2880" w:hanging="360"/>
+      </w:pPr>
+    </w:lvl>
+    <w:lvl w:ilvl="4" w:tplc="04090019" w:tentative="1">
+      <w:start w:val="1"/>
+      <w:numFmt w:val="lowerLetter"/>
+      <w:lvlText w:val="%5."/>
+      <w:lvlJc w:val="left"/>
+      <w:pPr>
+        <w:ind w:left="3600" w:hanging="360"/>
+      </w:pPr>
+    </w:lvl>
+    <w:lvl w:ilvl="5" w:tplc="0409001B" w:tentative="1">
+      <w:start w:val="1"/>
+      <w:numFmt w:val="lowerRoman"/>
+      <w:lvlText w:val="%6."/>
+      <w:lvlJc w:val="right"/>
+      <w:pPr>
+        <w:ind w:left="4320" w:hanging="180"/>
+      </w:pPr>
+    </w:lvl>
+    <w:lvl w:ilvl="6" w:tplc="0409000F" w:tentative="1">
+      <w:start w:val="1"/>
+      <w:numFmt w:val="decimal"/>
+      <w:lvlText w:val="%7."/>
+      <w:lvlJc w:val="left"/>
+      <w:pPr>
+        <w:ind w:left="5040" w:hanging="360"/>
+      </w:pPr>
+    </w:lvl>
+    <w:lvl w:ilvl="7" w:tplc="04090019" w:tentative="1">
+      <w:start w:val="1"/>
+      <w:numFmt w:val="lowerLetter"/>
+      <w:lvlText w:val="%8."/>
+      <w:lvlJc w:val="left"/>
+      <w:pPr>
+        <w:ind w:left="5760" w:hanging="360"/>
+      </w:pPr>
+    </w:lvl>
+    <w:lvl w:ilvl="8" w:tplc="0409001B" w:tentative="1">
+      <w:start w:val="1"/>
+      <w:numFmt w:val="lowerRoman"/>
+      <w:lvlText w:val="%9."/>
+      <w:lvlJc w:val="right"/>
+      <w:pPr>
+        <w:ind w:left="6480" w:hanging="180"/>
+      </w:pPr>
+    </w:lvl>
+  </w:abstractNum>
+  <w:abstractNum w:abstractNumId="3" w15:restartNumberingAfterBreak="0">
     <w:nsid w:val="3FB65DAC"/>
     <w:multiLevelType w:val="hybridMultilevel"/>
     <w:tmpl w:val="D408D536"/>
@@ -3411,7 +5046,7 @@
       </w:pPr>
     </w:lvl>
   </w:abstractNum>
-  <w:abstractNum w:abstractNumId="3" w15:restartNumberingAfterBreak="0">
+  <w:abstractNum w:abstractNumId="4" w15:restartNumberingAfterBreak="0">
     <w:nsid w:val="46637C77"/>
     <w:multiLevelType w:val="hybridMultilevel"/>
     <w:tmpl w:val="F15E3278"/>
@@ -3510,12 +5145,15 @@
     <w:abstractNumId w:val="0"/>
   </w:num>
   <w:num w:numId="2">
+    <w:abstractNumId w:val="3"/>
+  </w:num>
+  <w:num w:numId="3">
+    <w:abstractNumId w:val="4"/>
+  </w:num>
+  <w:num w:numId="4">
     <w:abstractNumId w:val="2"/>
   </w:num>
-  <w:num w:numId="3">
-    <w:abstractNumId w:val="3"/>
-  </w:num>
-  <w:num w:numId="4">
+  <w:num w:numId="5">
     <w:abstractNumId w:val="1"/>
   </w:num>
 </w:numbering>
@@ -3919,6 +5557,28 @@
     <w:name w:val="Normal"/>
     <w:qFormat/>
   </w:style>
+  <w:style w:type="paragraph" w:styleId="Heading2">
+    <w:name w:val="heading 2"/>
+    <w:basedOn w:val="Normal"/>
+    <w:next w:val="Normal"/>
+    <w:link w:val="Heading2Char"/>
+    <w:uiPriority w:val="9"/>
+    <w:unhideWhenUsed/>
+    <w:qFormat/>
+    <w:rsid w:val="00D46D70"/>
+    <w:pPr>
+      <w:keepNext/>
+      <w:keepLines/>
+      <w:spacing w:before="40" w:after="0"/>
+      <w:outlineLvl w:val="1"/>
+    </w:pPr>
+    <w:rPr>
+      <w:rFonts w:asciiTheme="majorHAnsi" w:eastAsiaTheme="majorEastAsia" w:hAnsiTheme="majorHAnsi" w:cstheme="majorBidi"/>
+      <w:color w:val="2F5496" w:themeColor="accent1" w:themeShade="BF"/>
+      <w:sz w:val="26"/>
+      <w:szCs w:val="26"/>
+    </w:rPr>
+  </w:style>
   <w:style w:type="character" w:default="1" w:styleId="DefaultParagraphFont">
     <w:name w:val="Default Paragraph Font"/>
     <w:uiPriority w:val="1"/>
@@ -3967,6 +5627,19 @@
       <w:ind w:left="720"/>
       <w:contextualSpacing/>
     </w:pPr>
+  </w:style>
+  <w:style w:type="character" w:customStyle="1" w:styleId="Heading2Char">
+    <w:name w:val="Heading 2 Char"/>
+    <w:basedOn w:val="DefaultParagraphFont"/>
+    <w:link w:val="Heading2"/>
+    <w:uiPriority w:val="9"/>
+    <w:rsid w:val="00D46D70"/>
+    <w:rPr>
+      <w:rFonts w:asciiTheme="majorHAnsi" w:eastAsiaTheme="majorEastAsia" w:hAnsiTheme="majorHAnsi" w:cstheme="majorBidi"/>
+      <w:color w:val="2F5496" w:themeColor="accent1" w:themeShade="BF"/>
+      <w:sz w:val="26"/>
+      <w:szCs w:val="26"/>
+    </w:rPr>
   </w:style>
 </w:styles>
 </file>
@@ -4271,7 +5944,7 @@
 </file>
 
 <file path=customXml/itemProps1.xml><?xml version="1.0" encoding="utf-8"?>
-<ds:datastoreItem xmlns:ds="http://schemas.openxmlformats.org/officeDocument/2006/customXml" ds:itemID="{99594F8E-0EDF-482F-8A7B-154DA3B56AC4}">
+<ds:datastoreItem xmlns:ds="http://schemas.openxmlformats.org/officeDocument/2006/customXml" ds:itemID="{F450FD09-8DDC-4116-A89C-F0E8718F750F}">
   <ds:schemaRefs>
     <ds:schemaRef ds:uri="http://schemas.openxmlformats.org/officeDocument/2006/bibliography"/>
   </ds:schemaRefs>

</xml_diff>

<commit_message>
Ciclo 3 terminado, lab enviado
</commit_message>
<xml_diff>
--- a/Laboratorio 2/lab02.docx
+++ b/Laboratorio 2/lab02.docx
@@ -1626,23 +1626,7 @@
           <w:b w:val="0"/>
           <w:lang w:val="es-CO"/>
         </w:rPr>
-        <w:t xml:space="preserve">Toma como argumento una condición booleana, y se asegura de que esta sea </w:t>
-      </w:r>
-      <w:r>
-        <w:rPr>
-          <w:rStyle w:val="Textoennegrita"/>
-          <w:b w:val="0"/>
-          <w:lang w:val="es-CO"/>
-        </w:rPr>
-        <w:t>falsa</w:t>
-      </w:r>
-      <w:r>
-        <w:rPr>
-          <w:rStyle w:val="Textoennegrita"/>
-          <w:b w:val="0"/>
-          <w:lang w:val="es-CO"/>
-        </w:rPr>
-        <w:t xml:space="preserve">, si no es así, arroja un </w:t>
+        <w:t xml:space="preserve">Toma como argumento una condición booleana, y se asegura de que esta sea falsa, si no es así, arroja un </w:t>
       </w:r>
       <w:r>
         <w:rPr>
@@ -1864,6 +1848,50 @@
         <w:jc w:val="both"/>
         <w:rPr>
           <w:rStyle w:val="Textoennegrita"/>
+          <w:b w:val="0"/>
+          <w:bCs w:val="0"/>
+          <w:lang w:val="es-CO"/>
+        </w:rPr>
+      </w:pPr>
+    </w:p>
+    <w:p>
+      <w:pPr>
+        <w:jc w:val="both"/>
+        <w:rPr>
+          <w:rStyle w:val="Textoennegrita"/>
+          <w:b w:val="0"/>
+          <w:bCs w:val="0"/>
+          <w:lang w:val="es-CO"/>
+        </w:rPr>
+      </w:pPr>
+    </w:p>
+    <w:p>
+      <w:pPr>
+        <w:jc w:val="both"/>
+        <w:rPr>
+          <w:rStyle w:val="Textoennegrita"/>
+          <w:b w:val="0"/>
+          <w:bCs w:val="0"/>
+          <w:lang w:val="es-CO"/>
+        </w:rPr>
+      </w:pPr>
+    </w:p>
+    <w:p>
+      <w:pPr>
+        <w:jc w:val="both"/>
+        <w:rPr>
+          <w:rStyle w:val="Textoennegrita"/>
+          <w:b w:val="0"/>
+          <w:bCs w:val="0"/>
+          <w:lang w:val="es-CO"/>
+        </w:rPr>
+      </w:pPr>
+    </w:p>
+    <w:p>
+      <w:pPr>
+        <w:jc w:val="both"/>
+        <w:rPr>
+          <w:rStyle w:val="Textoennegrita"/>
           <w:bCs w:val="0"/>
           <w:i/>
           <w:lang w:val="es-CO"/>
@@ -2192,19 +2220,466 @@
           <w:bCs w:val="0"/>
           <w:lang w:val="es-CO"/>
         </w:rPr>
-        <w:t>También se creó un nuevo método privado para simplificar el fracciona</w:t>
+        <w:t>También se creó un nuevo método privado para simplificar el fraccionario.</w:t>
+      </w:r>
+    </w:p>
+    <w:p>
+      <w:pPr>
+        <w:jc w:val="both"/>
+        <w:rPr>
+          <w:rStyle w:val="Textoennegrita"/>
+          <w:b w:val="0"/>
+          <w:bCs w:val="0"/>
+          <w:lang w:val="es-CO"/>
+        </w:rPr>
+      </w:pPr>
+    </w:p>
+    <w:p>
+      <w:pPr>
+        <w:jc w:val="both"/>
+        <w:rPr>
+          <w:rStyle w:val="Textoennegrita"/>
+          <w:bCs w:val="0"/>
+          <w:i/>
+          <w:lang w:val="es-CO"/>
+        </w:rPr>
+      </w:pPr>
+      <w:r>
+        <w:rPr>
+          <w:rStyle w:val="Textoennegrita"/>
+          <w:bCs w:val="0"/>
+          <w:i/>
+          <w:lang w:val="es-CO"/>
+        </w:rPr>
+        <w:t>Desarrollando</w:t>
+      </w:r>
+    </w:p>
+    <w:p>
+      <w:pPr>
+        <w:jc w:val="center"/>
+        <w:rPr>
+          <w:rStyle w:val="Textoennegrita"/>
+          <w:b w:val="0"/>
+          <w:bCs w:val="0"/>
+          <w:lang w:val="es-CO"/>
+        </w:rPr>
+      </w:pPr>
+      <w:r>
+        <w:rPr>
+          <w:rStyle w:val="Textoennegrita"/>
+          <w:b w:val="0"/>
+          <w:bCs w:val="0"/>
+          <w:noProof/>
+          <w:lang w:val="es-CO" w:eastAsia="es-CO"/>
+        </w:rPr>
+        <w:drawing>
+          <wp:inline distT="0" distB="0" distL="0" distR="0">
+            <wp:extent cx="4217920" cy="3200400"/>
+            <wp:effectExtent l="0" t="0" r="0" b="0"/>
+            <wp:docPr id="2" name="Imagen 2"/>
+            <wp:cNvGraphicFramePr>
+              <a:graphicFrameLocks xmlns:a="http://schemas.openxmlformats.org/drawingml/2006/main" noChangeAspect="1"/>
+            </wp:cNvGraphicFramePr>
+            <a:graphic xmlns:a="http://schemas.openxmlformats.org/drawingml/2006/main">
+              <a:graphicData uri="http://schemas.openxmlformats.org/drawingml/2006/picture">
+                <pic:pic xmlns:pic="http://schemas.openxmlformats.org/drawingml/2006/picture">
+                  <pic:nvPicPr>
+                    <pic:cNvPr id="0" name="Picture 2"/>
+                    <pic:cNvPicPr>
+                      <a:picLocks noChangeAspect="1" noChangeArrowheads="1"/>
+                    </pic:cNvPicPr>
+                  </pic:nvPicPr>
+                  <pic:blipFill>
+                    <a:blip r:embed="rId6" cstate="print">
+                      <a:extLst>
+                        <a:ext uri="{28A0092B-C50C-407E-A947-70E740481C1C}">
+                          <a14:useLocalDpi xmlns:a14="http://schemas.microsoft.com/office/drawing/2010/main" val="0"/>
+                        </a:ext>
+                      </a:extLst>
+                    </a:blip>
+                    <a:srcRect/>
+                    <a:stretch>
+                      <a:fillRect/>
+                    </a:stretch>
+                  </pic:blipFill>
+                  <pic:spPr bwMode="auto">
+                    <a:xfrm>
+                      <a:off x="0" y="0"/>
+                      <a:ext cx="4276127" cy="3244566"/>
+                    </a:xfrm>
+                    <a:prstGeom prst="rect">
+                      <a:avLst/>
+                    </a:prstGeom>
+                    <a:noFill/>
+                    <a:ln>
+                      <a:noFill/>
+                    </a:ln>
+                  </pic:spPr>
+                </pic:pic>
+              </a:graphicData>
+            </a:graphic>
+          </wp:inline>
+        </w:drawing>
+      </w:r>
+    </w:p>
+    <w:p>
+      <w:pPr>
+        <w:jc w:val="center"/>
+        <w:rPr>
+          <w:rStyle w:val="Textoennegrita"/>
+          <w:b w:val="0"/>
+          <w:bCs w:val="0"/>
+          <w:lang w:val="es-CO"/>
+        </w:rPr>
+      </w:pPr>
+      <w:r>
+        <w:rPr>
+          <w:rStyle w:val="Textoennegrita"/>
+          <w:b w:val="0"/>
+          <w:bCs w:val="0"/>
+          <w:noProof/>
+          <w:lang w:val="es-CO" w:eastAsia="es-CO"/>
+        </w:rPr>
+        <w:drawing>
+          <wp:inline distT="0" distB="0" distL="0" distR="0">
+            <wp:extent cx="4633138" cy="3429000"/>
+            <wp:effectExtent l="0" t="0" r="0" b="0"/>
+            <wp:docPr id="3" name="Imagen 3"/>
+            <wp:cNvGraphicFramePr>
+              <a:graphicFrameLocks xmlns:a="http://schemas.openxmlformats.org/drawingml/2006/main" noChangeAspect="1"/>
+            </wp:cNvGraphicFramePr>
+            <a:graphic xmlns:a="http://schemas.openxmlformats.org/drawingml/2006/main">
+              <a:graphicData uri="http://schemas.openxmlformats.org/drawingml/2006/picture">
+                <pic:pic xmlns:pic="http://schemas.openxmlformats.org/drawingml/2006/picture">
+                  <pic:nvPicPr>
+                    <pic:cNvPr id="0" name="Picture 3"/>
+                    <pic:cNvPicPr>
+                      <a:picLocks noChangeAspect="1" noChangeArrowheads="1"/>
+                    </pic:cNvPicPr>
+                  </pic:nvPicPr>
+                  <pic:blipFill>
+                    <a:blip r:embed="rId7" cstate="print">
+                      <a:extLst>
+                        <a:ext uri="{28A0092B-C50C-407E-A947-70E740481C1C}">
+                          <a14:useLocalDpi xmlns:a14="http://schemas.microsoft.com/office/drawing/2010/main" val="0"/>
+                        </a:ext>
+                      </a:extLst>
+                    </a:blip>
+                    <a:srcRect/>
+                    <a:stretch>
+                      <a:fillRect/>
+                    </a:stretch>
+                  </pic:blipFill>
+                  <pic:spPr bwMode="auto">
+                    <a:xfrm>
+                      <a:off x="0" y="0"/>
+                      <a:ext cx="4739085" cy="3507412"/>
+                    </a:xfrm>
+                    <a:prstGeom prst="rect">
+                      <a:avLst/>
+                    </a:prstGeom>
+                    <a:noFill/>
+                    <a:ln>
+                      <a:noFill/>
+                    </a:ln>
+                  </pic:spPr>
+                </pic:pic>
+              </a:graphicData>
+            </a:graphic>
+          </wp:inline>
+        </w:drawing>
+      </w:r>
+    </w:p>
+    <w:p>
+      <w:pPr>
+        <w:jc w:val="center"/>
+        <w:rPr>
+          <w:rStyle w:val="Textoennegrita"/>
+          <w:b w:val="0"/>
+          <w:bCs w:val="0"/>
+          <w:lang w:val="es-CO"/>
+        </w:rPr>
+      </w:pPr>
+      <w:r>
+        <w:rPr>
+          <w:rStyle w:val="Textoennegrita"/>
+          <w:b w:val="0"/>
+          <w:bCs w:val="0"/>
+          <w:noProof/>
+          <w:lang w:val="es-CO" w:eastAsia="es-CO"/>
+        </w:rPr>
+        <w:drawing>
+          <wp:inline distT="0" distB="0" distL="0" distR="0">
+            <wp:extent cx="4629150" cy="3057656"/>
+            <wp:effectExtent l="0" t="0" r="0" b="9525"/>
+            <wp:docPr id="4" name="Imagen 4"/>
+            <wp:cNvGraphicFramePr>
+              <a:graphicFrameLocks xmlns:a="http://schemas.openxmlformats.org/drawingml/2006/main" noChangeAspect="1"/>
+            </wp:cNvGraphicFramePr>
+            <a:graphic xmlns:a="http://schemas.openxmlformats.org/drawingml/2006/main">
+              <a:graphicData uri="http://schemas.openxmlformats.org/drawingml/2006/picture">
+                <pic:pic xmlns:pic="http://schemas.openxmlformats.org/drawingml/2006/picture">
+                  <pic:nvPicPr>
+                    <pic:cNvPr id="0" name="Picture 4"/>
+                    <pic:cNvPicPr>
+                      <a:picLocks noChangeAspect="1" noChangeArrowheads="1"/>
+                    </pic:cNvPicPr>
+                  </pic:nvPicPr>
+                  <pic:blipFill>
+                    <a:blip r:embed="rId8" cstate="print">
+                      <a:extLst>
+                        <a:ext uri="{28A0092B-C50C-407E-A947-70E740481C1C}">
+                          <a14:useLocalDpi xmlns:a14="http://schemas.microsoft.com/office/drawing/2010/main" val="0"/>
+                        </a:ext>
+                      </a:extLst>
+                    </a:blip>
+                    <a:srcRect/>
+                    <a:stretch>
+                      <a:fillRect/>
+                    </a:stretch>
+                  </pic:blipFill>
+                  <pic:spPr bwMode="auto">
+                    <a:xfrm>
+                      <a:off x="0" y="0"/>
+                      <a:ext cx="4652566" cy="3073123"/>
+                    </a:xfrm>
+                    <a:prstGeom prst="rect">
+                      <a:avLst/>
+                    </a:prstGeom>
+                    <a:noFill/>
+                    <a:ln>
+                      <a:noFill/>
+                    </a:ln>
+                  </pic:spPr>
+                </pic:pic>
+              </a:graphicData>
+            </a:graphic>
+          </wp:inline>
+        </w:drawing>
+      </w:r>
+    </w:p>
+    <w:p>
+      <w:pPr>
+        <w:jc w:val="both"/>
+        <w:rPr>
+          <w:rStyle w:val="Textoennegrita"/>
+          <w:b w:val="0"/>
+          <w:bCs w:val="0"/>
+          <w:lang w:val="es-CO"/>
+        </w:rPr>
+      </w:pPr>
+    </w:p>
+    <w:p>
+      <w:pPr>
+        <w:jc w:val="both"/>
+        <w:rPr>
+          <w:rStyle w:val="Textoennegrita"/>
+          <w:bCs w:val="0"/>
+          <w:i/>
+          <w:lang w:val="es-CO"/>
+        </w:rPr>
+      </w:pPr>
+      <w:r>
+        <w:rPr>
+          <w:rStyle w:val="Textoennegrita"/>
+          <w:bCs w:val="0"/>
+          <w:i/>
+          <w:lang w:val="es-CO"/>
+        </w:rPr>
+        <w:t>Retrospectiva</w:t>
+      </w:r>
+    </w:p>
+    <w:p>
+      <w:pPr>
+        <w:pStyle w:val="Prrafodelista"/>
+        <w:numPr>
+          <w:ilvl w:val="0"/>
+          <w:numId w:val="8"/>
+        </w:numPr>
+        <w:jc w:val="both"/>
+        <w:rPr>
+          <w:rStyle w:val="Textoennegrita"/>
+          <w:b w:val="0"/>
+          <w:bCs w:val="0"/>
+          <w:lang w:val="es-CO"/>
+        </w:rPr>
+      </w:pPr>
+      <w:r>
+        <w:rPr>
+          <w:rStyle w:val="Textoennegrita"/>
+          <w:b w:val="0"/>
+          <w:bCs w:val="0"/>
+          <w:lang w:val="es-CO"/>
+        </w:rPr>
+        <w:t>20 horas.</w:t>
+      </w:r>
+    </w:p>
+    <w:p>
+      <w:pPr>
+        <w:pStyle w:val="Prrafodelista"/>
+        <w:numPr>
+          <w:ilvl w:val="0"/>
+          <w:numId w:val="8"/>
+        </w:numPr>
+        <w:jc w:val="both"/>
+        <w:rPr>
+          <w:rStyle w:val="Textoennegrita"/>
+          <w:b w:val="0"/>
+          <w:bCs w:val="0"/>
+          <w:lang w:val="es-CO"/>
+        </w:rPr>
+      </w:pPr>
+      <w:r>
+        <w:rPr>
+          <w:rStyle w:val="Textoennegrita"/>
+          <w:b w:val="0"/>
+          <w:bCs w:val="0"/>
+          <w:lang w:val="es-CO"/>
+        </w:rPr>
+        <w:t>Falta un ciclo por implementar (el de generar dos nuevas funcionalidades), no se terminó debido al factor tiempo, ya que se necesitó disponer tiempo para otras actividades académicas.</w:t>
+      </w:r>
+    </w:p>
+    <w:p>
+      <w:pPr>
+        <w:pStyle w:val="Prrafodelista"/>
+        <w:numPr>
+          <w:ilvl w:val="0"/>
+          <w:numId w:val="8"/>
+        </w:numPr>
+        <w:jc w:val="both"/>
+        <w:rPr>
+          <w:rStyle w:val="Textoennegrita"/>
+          <w:b w:val="0"/>
+          <w:bCs w:val="0"/>
+          <w:lang w:val="es-CO"/>
+        </w:rPr>
+      </w:pPr>
+      <w:r>
+        <w:rPr>
+          <w:rStyle w:val="Textoennegrita"/>
+          <w:b w:val="0"/>
+          <w:bCs w:val="0"/>
+          <w:lang w:val="es-CO"/>
+        </w:rPr>
+        <w:t xml:space="preserve">La práctica más útil fue la de </w:t>
+      </w:r>
+      <w:proofErr w:type="spellStart"/>
+      <w:r>
+        <w:rPr>
+          <w:rStyle w:val="Textoennegrita"/>
+          <w:b w:val="0"/>
+          <w:bCs w:val="0"/>
+          <w:lang w:val="es-CO"/>
+        </w:rPr>
+        <w:t>unit</w:t>
+      </w:r>
+      <w:proofErr w:type="spellEnd"/>
+      <w:r>
+        <w:rPr>
+          <w:rStyle w:val="Textoennegrita"/>
+          <w:b w:val="0"/>
+          <w:bCs w:val="0"/>
+          <w:lang w:val="es-CO"/>
+        </w:rPr>
+        <w:t xml:space="preserve"> </w:t>
+      </w:r>
+      <w:proofErr w:type="spellStart"/>
+      <w:r>
+        <w:rPr>
+          <w:rStyle w:val="Textoennegrita"/>
+          <w:b w:val="0"/>
+          <w:bCs w:val="0"/>
+          <w:lang w:val="es-CO"/>
+        </w:rPr>
+        <w:t>testing</w:t>
+      </w:r>
+      <w:proofErr w:type="spellEnd"/>
+      <w:r>
+        <w:rPr>
+          <w:rStyle w:val="Textoennegrita"/>
+          <w:b w:val="0"/>
+          <w:bCs w:val="0"/>
+          <w:lang w:val="es-CO"/>
+        </w:rPr>
+        <w:t>, ya que poniéndola en práctica se pudieron hacer pruebas relevantes que mejoraran el proceso de desarrollo.</w:t>
+      </w:r>
+    </w:p>
+    <w:p>
+      <w:pPr>
+        <w:pStyle w:val="Prrafodelista"/>
+        <w:numPr>
+          <w:ilvl w:val="0"/>
+          <w:numId w:val="8"/>
+        </w:numPr>
+        <w:jc w:val="both"/>
+        <w:rPr>
+          <w:rStyle w:val="Textoennegrita"/>
+          <w:b w:val="0"/>
+          <w:bCs w:val="0"/>
+          <w:lang w:val="es-CO"/>
+        </w:rPr>
+      </w:pPr>
+      <w:r>
+        <w:rPr>
+          <w:rStyle w:val="Textoennegrita"/>
+          <w:b w:val="0"/>
+          <w:bCs w:val="0"/>
+          <w:lang w:val="es-CO"/>
+        </w:rPr>
+        <w:t>Aprender el proceso de desarrollo orientado a pruebas, a medida que se iba avanzando en el laboratorio, se notó una mejoría en la habilidad para plantear casos de prueba relevantes, y un modelamiento adecuado.</w:t>
+      </w:r>
+    </w:p>
+    <w:p>
+      <w:pPr>
+        <w:pStyle w:val="Prrafodelista"/>
+        <w:numPr>
+          <w:ilvl w:val="0"/>
+          <w:numId w:val="8"/>
+        </w:numPr>
+        <w:jc w:val="both"/>
+        <w:rPr>
+          <w:rStyle w:val="Textoennegrita"/>
+          <w:b w:val="0"/>
+          <w:bCs w:val="0"/>
+          <w:lang w:val="es-CO"/>
+        </w:rPr>
+      </w:pPr>
+      <w:r>
+        <w:rPr>
+          <w:rStyle w:val="Textoennegrita"/>
+          <w:b w:val="0"/>
+          <w:bCs w:val="0"/>
+          <w:lang w:val="es-CO"/>
+        </w:rPr>
+        <w:t>Aprender a definir pruebas relevantes y modelar la situación antes de codificar la solución, este proceso requirió tiempo de planeación de como iba a ser la ejecución del programa y los posibles casos en los que podía salir mal.</w:t>
+      </w:r>
+    </w:p>
+    <w:p>
+      <w:pPr>
+        <w:pStyle w:val="Prrafodelista"/>
+        <w:numPr>
+          <w:ilvl w:val="0"/>
+          <w:numId w:val="8"/>
+        </w:numPr>
+        <w:jc w:val="both"/>
+        <w:rPr>
+          <w:rStyle w:val="Textoennegrita"/>
+          <w:b w:val="0"/>
+          <w:bCs w:val="0"/>
+          <w:lang w:val="es-CO"/>
+        </w:rPr>
+      </w:pPr>
+      <w:r>
+        <w:rPr>
+          <w:rStyle w:val="Textoennegrita"/>
+          <w:b w:val="0"/>
+          <w:bCs w:val="0"/>
+          <w:lang w:val="es-CO"/>
+        </w:rPr>
+        <w:t>.</w:t>
       </w:r>
       <w:bookmarkStart w:id="0" w:name="_GoBack"/>
       <w:bookmarkEnd w:id="0"/>
-      <w:r>
-        <w:rPr>
-          <w:rStyle w:val="Textoennegrita"/>
-          <w:b w:val="0"/>
-          <w:bCs w:val="0"/>
-          <w:lang w:val="es-CO"/>
-        </w:rPr>
-        <w:t>rio.</w:t>
-      </w:r>
     </w:p>
     <w:sectPr>
       <w:pgSz w:w="12240" w:h="15840"/>
@@ -2766,6 +3241,95 @@
     </w:lvl>
   </w:abstractNum>
   <w:abstractNum w:abstractNumId="6" w15:restartNumberingAfterBreak="0">
+    <w:nsid w:val="58DF2366"/>
+    <w:multiLevelType w:val="hybridMultilevel"/>
+    <w:tmpl w:val="CA02589C"/>
+    <w:lvl w:ilvl="0" w:tplc="240A000F">
+      <w:start w:val="1"/>
+      <w:numFmt w:val="decimal"/>
+      <w:lvlText w:val="%1."/>
+      <w:lvlJc w:val="left"/>
+      <w:pPr>
+        <w:ind w:left="720" w:hanging="360"/>
+      </w:pPr>
+      <w:rPr>
+        <w:rFonts w:hint="default"/>
+      </w:rPr>
+    </w:lvl>
+    <w:lvl w:ilvl="1" w:tplc="240A0019" w:tentative="1">
+      <w:start w:val="1"/>
+      <w:numFmt w:val="lowerLetter"/>
+      <w:lvlText w:val="%2."/>
+      <w:lvlJc w:val="left"/>
+      <w:pPr>
+        <w:ind w:left="1440" w:hanging="360"/>
+      </w:pPr>
+    </w:lvl>
+    <w:lvl w:ilvl="2" w:tplc="240A001B" w:tentative="1">
+      <w:start w:val="1"/>
+      <w:numFmt w:val="lowerRoman"/>
+      <w:lvlText w:val="%3."/>
+      <w:lvlJc w:val="right"/>
+      <w:pPr>
+        <w:ind w:left="2160" w:hanging="180"/>
+      </w:pPr>
+    </w:lvl>
+    <w:lvl w:ilvl="3" w:tplc="240A000F" w:tentative="1">
+      <w:start w:val="1"/>
+      <w:numFmt w:val="decimal"/>
+      <w:lvlText w:val="%4."/>
+      <w:lvlJc w:val="left"/>
+      <w:pPr>
+        <w:ind w:left="2880" w:hanging="360"/>
+      </w:pPr>
+    </w:lvl>
+    <w:lvl w:ilvl="4" w:tplc="240A0019" w:tentative="1">
+      <w:start w:val="1"/>
+      <w:numFmt w:val="lowerLetter"/>
+      <w:lvlText w:val="%5."/>
+      <w:lvlJc w:val="left"/>
+      <w:pPr>
+        <w:ind w:left="3600" w:hanging="360"/>
+      </w:pPr>
+    </w:lvl>
+    <w:lvl w:ilvl="5" w:tplc="240A001B" w:tentative="1">
+      <w:start w:val="1"/>
+      <w:numFmt w:val="lowerRoman"/>
+      <w:lvlText w:val="%6."/>
+      <w:lvlJc w:val="right"/>
+      <w:pPr>
+        <w:ind w:left="4320" w:hanging="180"/>
+      </w:pPr>
+    </w:lvl>
+    <w:lvl w:ilvl="6" w:tplc="240A000F" w:tentative="1">
+      <w:start w:val="1"/>
+      <w:numFmt w:val="decimal"/>
+      <w:lvlText w:val="%7."/>
+      <w:lvlJc w:val="left"/>
+      <w:pPr>
+        <w:ind w:left="5040" w:hanging="360"/>
+      </w:pPr>
+    </w:lvl>
+    <w:lvl w:ilvl="7" w:tplc="240A0019" w:tentative="1">
+      <w:start w:val="1"/>
+      <w:numFmt w:val="lowerLetter"/>
+      <w:lvlText w:val="%8."/>
+      <w:lvlJc w:val="left"/>
+      <w:pPr>
+        <w:ind w:left="5760" w:hanging="360"/>
+      </w:pPr>
+    </w:lvl>
+    <w:lvl w:ilvl="8" w:tplc="240A001B" w:tentative="1">
+      <w:start w:val="1"/>
+      <w:numFmt w:val="lowerRoman"/>
+      <w:lvlText w:val="%9."/>
+      <w:lvlJc w:val="right"/>
+      <w:pPr>
+        <w:ind w:left="6480" w:hanging="180"/>
+      </w:pPr>
+    </w:lvl>
+  </w:abstractNum>
+  <w:abstractNum w:abstractNumId="7" w15:restartNumberingAfterBreak="0">
     <w:nsid w:val="662B3CBB"/>
     <w:multiLevelType w:val="hybridMultilevel"/>
     <w:tmpl w:val="4EB872D4"/>
@@ -2897,6 +3461,9 @@
     <w:abstractNumId w:val="2"/>
   </w:num>
   <w:num w:numId="7">
+    <w:abstractNumId w:val="7"/>
+  </w:num>
+  <w:num w:numId="8">
     <w:abstractNumId w:val="6"/>
   </w:num>
 </w:numbering>
@@ -3683,7 +4250,7 @@
 </file>
 
 <file path=customXml/itemProps1.xml><?xml version="1.0" encoding="utf-8"?>
-<ds:datastoreItem xmlns:ds="http://schemas.openxmlformats.org/officeDocument/2006/customXml" ds:itemID="{68923929-529C-49CF-B738-F100A8CD5C3E}">
+<ds:datastoreItem xmlns:ds="http://schemas.openxmlformats.org/officeDocument/2006/customXml" ds:itemID="{51166FDD-859E-4D39-8D88-D521F18C835E}">
   <ds:schemaRefs>
     <ds:schemaRef ds:uri="http://schemas.openxmlformats.org/officeDocument/2006/bibliography"/>
   </ds:schemaRefs>

</xml_diff>